<commit_message>
updated dyson and dba excel
</commit_message>
<xml_diff>
--- a/Dyson/Sample_ezDyson_CCSD_CC2_HF.docx
+++ b/Dyson/Sample_ezDyson_CCSD_CC2_HF.docx
@@ -128,7 +128,7 @@
           <w:noProof/>
         </w:rPr>
         <w:drawing>
-          <wp:inline distT="0" distB="0" distL="0" distR="0" wp14:anchorId="1AE60CD2" wp14:editId="5260F1D5">
+          <wp:inline distT="0" distB="0" distL="0" distR="0" wp14:anchorId="1AE60CD2" wp14:editId="0AFD972C">
             <wp:extent cx="4648200" cy="3406839"/>
             <wp:effectExtent l="0" t="0" r="0" b="0"/>
             <wp:docPr id="288344533" name="Picture 1" descr="A graph of a graph&#10;&#10;AI-generated content may be incorrect."/>
@@ -211,7 +211,7 @@
           <w:noProof/>
         </w:rPr>
         <w:drawing>
-          <wp:inline distT="0" distB="0" distL="0" distR="0" wp14:anchorId="7992B75E" wp14:editId="1F6A76EC">
+          <wp:inline distT="0" distB="0" distL="0" distR="0" wp14:anchorId="7992B75E" wp14:editId="1FE40E19">
             <wp:extent cx="4584700" cy="3324397"/>
             <wp:effectExtent l="0" t="0" r="0" b="3175"/>
             <wp:docPr id="1058732526" name="Picture 2" descr="A graph of a graph&#10;&#10;AI-generated content may be incorrect."/>
@@ -310,7 +310,7 @@
           <w:noProof/>
         </w:rPr>
         <w:drawing>
-          <wp:inline distT="0" distB="0" distL="0" distR="0" wp14:anchorId="7643ACC6" wp14:editId="505D1E91">
+          <wp:inline distT="0" distB="0" distL="0" distR="0" wp14:anchorId="7643ACC6" wp14:editId="2C003AFF">
             <wp:extent cx="4841631" cy="3510699"/>
             <wp:effectExtent l="0" t="0" r="0" b="0"/>
             <wp:docPr id="1504705902" name="Picture 3" descr="A graph of a graph&#10;&#10;AI-generated content may be incorrect."/>
@@ -406,7 +406,7 @@
           <w:noProof/>
         </w:rPr>
         <w:drawing>
-          <wp:inline distT="0" distB="0" distL="0" distR="0" wp14:anchorId="1BAE51AF" wp14:editId="679EC0F3">
+          <wp:inline distT="0" distB="0" distL="0" distR="0" wp14:anchorId="1BAE51AF" wp14:editId="4C3F1B1E">
             <wp:extent cx="5082139" cy="3621024"/>
             <wp:effectExtent l="0" t="0" r="0" b="0"/>
             <wp:docPr id="533342482" name="Picture 4" descr="A graph of a graph&#10;&#10;AI-generated content may be incorrect."/>
@@ -499,7 +499,7 @@
           <w:noProof/>
         </w:rPr>
         <w:drawing>
-          <wp:inline distT="0" distB="0" distL="0" distR="0" wp14:anchorId="320F9C64" wp14:editId="65722914">
+          <wp:inline distT="0" distB="0" distL="0" distR="0" wp14:anchorId="320F9C64" wp14:editId="21D0399E">
             <wp:extent cx="5029200" cy="3583305"/>
             <wp:effectExtent l="0" t="0" r="0" b="0"/>
             <wp:docPr id="624186610" name="Picture 5" descr="A graph of a graph&#10;&#10;AI-generated content may be incorrect."/>
@@ -568,10 +568,26 @@
       </w:r>
       <w:proofErr w:type="gramEnd"/>
       <w:r>
-        <w:t xml:space="preserve">B1 or  A1) </w:t>
-      </w:r>
-      <w:r>
-        <w:t xml:space="preserve"> to IP</w:t>
+        <w:t xml:space="preserve">B1 </w:t>
+      </w:r>
+      <w:proofErr w:type="gramStart"/>
+      <w:r>
+        <w:t>or  A</w:t>
+      </w:r>
+      <w:proofErr w:type="gramEnd"/>
+      <w:r>
+        <w:t>1</w:t>
+      </w:r>
+      <w:proofErr w:type="gramStart"/>
+      <w:r>
+        <w:t xml:space="preserve">) </w:t>
+      </w:r>
+      <w:r>
+        <w:t xml:space="preserve"> to</w:t>
+      </w:r>
+      <w:proofErr w:type="gramEnd"/>
+      <w:r>
+        <w:t xml:space="preserve"> IP</w:t>
       </w:r>
       <w:r>
         <w:t xml:space="preserve">, </w:t>
@@ -594,7 +610,7 @@
           <w:noProof/>
         </w:rPr>
         <w:drawing>
-          <wp:inline distT="0" distB="0" distL="0" distR="0" wp14:anchorId="0F5A3E78" wp14:editId="450ED79B">
+          <wp:inline distT="0" distB="0" distL="0" distR="0" wp14:anchorId="0F5A3E78" wp14:editId="18020D98">
             <wp:extent cx="3054049" cy="2176010"/>
             <wp:effectExtent l="0" t="0" r="0" b="0"/>
             <wp:docPr id="411632577" name="Picture 6" descr="A graph with different colored lines&#10;&#10;AI-generated content may be incorrect."/>
@@ -664,6 +680,1602 @@
                     <a:xfrm>
                       <a:off x="0" y="0"/>
                       <a:ext cx="2820671" cy="2120323"/>
+                    </a:xfrm>
+                    <a:prstGeom prst="rect">
+                      <a:avLst/>
+                    </a:prstGeom>
+                  </pic:spPr>
+                </pic:pic>
+              </a:graphicData>
+            </a:graphic>
+          </wp:inline>
+        </w:drawing>
+      </w:r>
+    </w:p>
+    <w:p>
+      <w:pPr>
+        <w:jc w:val="center"/>
+      </w:pPr>
+    </w:p>
+    <w:p>
+      <w:pPr>
+        <w:jc w:val="center"/>
+        <w:rPr>
+          <w:b/>
+          <w:bCs/>
+        </w:rPr>
+      </w:pPr>
+      <w:r>
+        <w:rPr>
+          <w:b/>
+          <w:bCs/>
+        </w:rPr>
+        <w:br/>
+      </w:r>
+      <w:r>
+        <w:rPr>
+          <w:b/>
+          <w:bCs/>
+        </w:rPr>
+        <w:br/>
+      </w:r>
+    </w:p>
+    <w:p>
+      <w:pPr>
+        <w:jc w:val="center"/>
+        <w:rPr>
+          <w:b/>
+          <w:bCs/>
+        </w:rPr>
+      </w:pPr>
+      <w:r>
+        <w:rPr>
+          <w:b/>
+          <w:bCs/>
+        </w:rPr>
+        <w:lastRenderedPageBreak/>
+        <w:t xml:space="preserve">DIPOLE bound anions </w:t>
+      </w:r>
+      <w:proofErr w:type="spellStart"/>
+      <w:r>
+        <w:rPr>
+          <w:b/>
+          <w:bCs/>
+        </w:rPr>
+        <w:t>photodetachment</w:t>
+      </w:r>
+      <w:proofErr w:type="spellEnd"/>
+      <w:r>
+        <w:rPr>
+          <w:b/>
+          <w:bCs/>
+        </w:rPr>
+        <w:t xml:space="preserve"> </w:t>
+      </w:r>
+      <w:proofErr w:type="spellStart"/>
+      <w:r>
+        <w:rPr>
+          <w:b/>
+          <w:bCs/>
+        </w:rPr>
+        <w:t>Xsc</w:t>
+      </w:r>
+      <w:proofErr w:type="spellEnd"/>
+      <w:r>
+        <w:rPr>
+          <w:b/>
+          <w:bCs/>
+        </w:rPr>
+        <w:t xml:space="preserve"> (0-2 eV)</w:t>
+      </w:r>
+    </w:p>
+    <w:p>
+      <w:pPr>
+        <w:jc w:val="center"/>
+        <w:rPr>
+          <w:b/>
+          <w:bCs/>
+        </w:rPr>
+      </w:pPr>
+      <w:r>
+        <w:rPr>
+          <w:b/>
+          <w:bCs/>
+          <w:noProof/>
+        </w:rPr>
+        <w:drawing>
+          <wp:inline distT="0" distB="0" distL="0" distR="0" wp14:anchorId="558681E2" wp14:editId="16877DBB">
+            <wp:extent cx="5943600" cy="4362450"/>
+            <wp:effectExtent l="0" t="0" r="0" b="6350"/>
+            <wp:docPr id="656320461" name="Picture 1" descr="A graph of a graph&#10;&#10;AI-generated content may be incorrect."/>
+            <wp:cNvGraphicFramePr>
+              <a:graphicFrameLocks xmlns:a="http://schemas.openxmlformats.org/drawingml/2006/main" noChangeAspect="1"/>
+            </wp:cNvGraphicFramePr>
+            <a:graphic xmlns:a="http://schemas.openxmlformats.org/drawingml/2006/main">
+              <a:graphicData uri="http://schemas.openxmlformats.org/drawingml/2006/picture">
+                <pic:pic xmlns:pic="http://schemas.openxmlformats.org/drawingml/2006/picture">
+                  <pic:nvPicPr>
+                    <pic:cNvPr id="656320461" name="Picture 1" descr="A graph of a graph&#10;&#10;AI-generated content may be incorrect."/>
+                    <pic:cNvPicPr/>
+                  </pic:nvPicPr>
+                  <pic:blipFill>
+                    <a:blip r:embed="rId11">
+                      <a:extLst>
+                        <a:ext uri="{28A0092B-C50C-407E-A947-70E740481C1C}">
+                          <a14:useLocalDpi xmlns:a14="http://schemas.microsoft.com/office/drawing/2010/main" val="0"/>
+                        </a:ext>
+                      </a:extLst>
+                    </a:blip>
+                    <a:stretch>
+                      <a:fillRect/>
+                    </a:stretch>
+                  </pic:blipFill>
+                  <pic:spPr>
+                    <a:xfrm>
+                      <a:off x="0" y="0"/>
+                      <a:ext cx="5943600" cy="4362450"/>
+                    </a:xfrm>
+                    <a:prstGeom prst="rect">
+                      <a:avLst/>
+                    </a:prstGeom>
+                  </pic:spPr>
+                </pic:pic>
+              </a:graphicData>
+            </a:graphic>
+          </wp:inline>
+        </w:drawing>
+      </w:r>
+    </w:p>
+    <w:p>
+      <w:pPr>
+        <w:jc w:val="center"/>
+      </w:pPr>
+      <w:r>
+        <w:t xml:space="preserve">CCSD DBA </w:t>
+      </w:r>
+      <w:r>
+        <w:t>cryosections</w:t>
+      </w:r>
+      <w:r>
+        <w:t xml:space="preserve"> for the set of molecules: they all have the overall shape</w:t>
+      </w:r>
+    </w:p>
+    <w:p>
+      <w:pPr>
+        <w:jc w:val="center"/>
+        <w:rPr>
+          <w:b/>
+          <w:bCs/>
+        </w:rPr>
+      </w:pPr>
+      <w:r>
+        <w:rPr>
+          <w:b/>
+          <w:bCs/>
+        </w:rPr>
+        <w:t>Acetone</w:t>
+      </w:r>
+    </w:p>
+    <w:p>
+      <w:pPr>
+        <w:jc w:val="center"/>
+        <w:rPr>
+          <w:b/>
+          <w:bCs/>
+        </w:rPr>
+      </w:pPr>
+      <w:r>
+        <w:rPr>
+          <w:b/>
+          <w:bCs/>
+          <w:noProof/>
+        </w:rPr>
+        <w:drawing>
+          <wp:inline distT="0" distB="0" distL="0" distR="0" wp14:anchorId="4C674832" wp14:editId="52E43640">
+            <wp:extent cx="2925445" cy="2147202"/>
+            <wp:effectExtent l="0" t="0" r="0" b="0"/>
+            <wp:docPr id="393181690" name="Picture 2" descr="A graph with blue lines and dots&#10;&#10;AI-generated content may be incorrect."/>
+            <wp:cNvGraphicFramePr>
+              <a:graphicFrameLocks xmlns:a="http://schemas.openxmlformats.org/drawingml/2006/main" noChangeAspect="1"/>
+            </wp:cNvGraphicFramePr>
+            <a:graphic xmlns:a="http://schemas.openxmlformats.org/drawingml/2006/main">
+              <a:graphicData uri="http://schemas.openxmlformats.org/drawingml/2006/picture">
+                <pic:pic xmlns:pic="http://schemas.openxmlformats.org/drawingml/2006/picture">
+                  <pic:nvPicPr>
+                    <pic:cNvPr id="393181690" name="Picture 2" descr="A graph with blue lines and dots&#10;&#10;AI-generated content may be incorrect."/>
+                    <pic:cNvPicPr/>
+                  </pic:nvPicPr>
+                  <pic:blipFill>
+                    <a:blip r:embed="rId12" cstate="print">
+                      <a:extLst>
+                        <a:ext uri="{28A0092B-C50C-407E-A947-70E740481C1C}">
+                          <a14:useLocalDpi xmlns:a14="http://schemas.microsoft.com/office/drawing/2010/main" val="0"/>
+                        </a:ext>
+                      </a:extLst>
+                    </a:blip>
+                    <a:stretch>
+                      <a:fillRect/>
+                    </a:stretch>
+                  </pic:blipFill>
+                  <pic:spPr>
+                    <a:xfrm>
+                      <a:off x="0" y="0"/>
+                      <a:ext cx="2945118" cy="2161642"/>
+                    </a:xfrm>
+                    <a:prstGeom prst="rect">
+                      <a:avLst/>
+                    </a:prstGeom>
+                  </pic:spPr>
+                </pic:pic>
+              </a:graphicData>
+            </a:graphic>
+          </wp:inline>
+        </w:drawing>
+      </w:r>
+      <w:r>
+        <w:rPr>
+          <w:b/>
+          <w:bCs/>
+          <w:noProof/>
+        </w:rPr>
+        <w:drawing>
+          <wp:inline distT="0" distB="0" distL="0" distR="0" wp14:anchorId="6F8DA438" wp14:editId="58BFD892">
+            <wp:extent cx="2926080" cy="2147668"/>
+            <wp:effectExtent l="0" t="0" r="0" b="0"/>
+            <wp:docPr id="1879879393" name="Picture 3" descr="A graph of a graph&#10;&#10;AI-generated content may be incorrect."/>
+            <wp:cNvGraphicFramePr>
+              <a:graphicFrameLocks xmlns:a="http://schemas.openxmlformats.org/drawingml/2006/main" noChangeAspect="1"/>
+            </wp:cNvGraphicFramePr>
+            <a:graphic xmlns:a="http://schemas.openxmlformats.org/drawingml/2006/main">
+              <a:graphicData uri="http://schemas.openxmlformats.org/drawingml/2006/picture">
+                <pic:pic xmlns:pic="http://schemas.openxmlformats.org/drawingml/2006/picture">
+                  <pic:nvPicPr>
+                    <pic:cNvPr id="1879879393" name="Picture 3" descr="A graph of a graph&#10;&#10;AI-generated content may be incorrect."/>
+                    <pic:cNvPicPr/>
+                  </pic:nvPicPr>
+                  <pic:blipFill>
+                    <a:blip r:embed="rId13" cstate="print">
+                      <a:extLst>
+                        <a:ext uri="{28A0092B-C50C-407E-A947-70E740481C1C}">
+                          <a14:useLocalDpi xmlns:a14="http://schemas.microsoft.com/office/drawing/2010/main" val="0"/>
+                        </a:ext>
+                      </a:extLst>
+                    </a:blip>
+                    <a:stretch>
+                      <a:fillRect/>
+                    </a:stretch>
+                  </pic:blipFill>
+                  <pic:spPr>
+                    <a:xfrm>
+                      <a:off x="0" y="0"/>
+                      <a:ext cx="2957047" cy="2170397"/>
+                    </a:xfrm>
+                    <a:prstGeom prst="rect">
+                      <a:avLst/>
+                    </a:prstGeom>
+                  </pic:spPr>
+                </pic:pic>
+              </a:graphicData>
+            </a:graphic>
+          </wp:inline>
+        </w:drawing>
+      </w:r>
+    </w:p>
+    <w:p>
+      <w:pPr>
+        <w:jc w:val="center"/>
+      </w:pPr>
+      <w:r>
+        <w:t>HF completely overestimates, good agreement CCSD-CC2</w:t>
+      </w:r>
+    </w:p>
+    <w:p>
+      <w:pPr>
+        <w:jc w:val="center"/>
+        <w:rPr>
+          <w:b/>
+          <w:bCs/>
+        </w:rPr>
+      </w:pPr>
+    </w:p>
+    <w:p>
+      <w:pPr>
+        <w:jc w:val="center"/>
+        <w:rPr>
+          <w:b/>
+          <w:bCs/>
+        </w:rPr>
+      </w:pPr>
+      <w:r>
+        <w:rPr>
+          <w:b/>
+          <w:bCs/>
+        </w:rPr>
+        <w:t>Formamide</w:t>
+      </w:r>
+    </w:p>
+    <w:p>
+      <w:pPr>
+        <w:jc w:val="center"/>
+        <w:rPr>
+          <w:b/>
+          <w:bCs/>
+        </w:rPr>
+      </w:pPr>
+      <w:r>
+        <w:rPr>
+          <w:b/>
+          <w:bCs/>
+          <w:noProof/>
+        </w:rPr>
+        <w:drawing>
+          <wp:inline distT="0" distB="0" distL="0" distR="0" wp14:anchorId="1B098545" wp14:editId="3CCB27BA">
+            <wp:extent cx="2961762" cy="2173858"/>
+            <wp:effectExtent l="0" t="0" r="0" b="0"/>
+            <wp:docPr id="1365359033" name="Picture 4" descr="A graph of a graph&#10;&#10;AI-generated content may be incorrect."/>
+            <wp:cNvGraphicFramePr>
+              <a:graphicFrameLocks xmlns:a="http://schemas.openxmlformats.org/drawingml/2006/main" noChangeAspect="1"/>
+            </wp:cNvGraphicFramePr>
+            <a:graphic xmlns:a="http://schemas.openxmlformats.org/drawingml/2006/main">
+              <a:graphicData uri="http://schemas.openxmlformats.org/drawingml/2006/picture">
+                <pic:pic xmlns:pic="http://schemas.openxmlformats.org/drawingml/2006/picture">
+                  <pic:nvPicPr>
+                    <pic:cNvPr id="1365359033" name="Picture 4" descr="A graph of a graph&#10;&#10;AI-generated content may be incorrect."/>
+                    <pic:cNvPicPr/>
+                  </pic:nvPicPr>
+                  <pic:blipFill>
+                    <a:blip r:embed="rId14" cstate="print">
+                      <a:extLst>
+                        <a:ext uri="{28A0092B-C50C-407E-A947-70E740481C1C}">
+                          <a14:useLocalDpi xmlns:a14="http://schemas.microsoft.com/office/drawing/2010/main" val="0"/>
+                        </a:ext>
+                      </a:extLst>
+                    </a:blip>
+                    <a:stretch>
+                      <a:fillRect/>
+                    </a:stretch>
+                  </pic:blipFill>
+                  <pic:spPr>
+                    <a:xfrm>
+                      <a:off x="0" y="0"/>
+                      <a:ext cx="3021208" cy="2217490"/>
+                    </a:xfrm>
+                    <a:prstGeom prst="rect">
+                      <a:avLst/>
+                    </a:prstGeom>
+                  </pic:spPr>
+                </pic:pic>
+              </a:graphicData>
+            </a:graphic>
+          </wp:inline>
+        </w:drawing>
+      </w:r>
+      <w:r>
+        <w:rPr>
+          <w:noProof/>
+        </w:rPr>
+        <w:drawing>
+          <wp:inline distT="0" distB="0" distL="0" distR="0" wp14:anchorId="5ECB7748" wp14:editId="66D96381">
+            <wp:extent cx="2962283" cy="2174240"/>
+            <wp:effectExtent l="0" t="0" r="0" b="0"/>
+            <wp:docPr id="1795313202" name="Picture 5" descr="A graph with a purple line&#10;&#10;AI-generated content may be incorrect."/>
+            <wp:cNvGraphicFramePr>
+              <a:graphicFrameLocks xmlns:a="http://schemas.openxmlformats.org/drawingml/2006/main" noChangeAspect="1"/>
+            </wp:cNvGraphicFramePr>
+            <a:graphic xmlns:a="http://schemas.openxmlformats.org/drawingml/2006/main">
+              <a:graphicData uri="http://schemas.openxmlformats.org/drawingml/2006/picture">
+                <pic:pic xmlns:pic="http://schemas.openxmlformats.org/drawingml/2006/picture">
+                  <pic:nvPicPr>
+                    <pic:cNvPr id="1795313202" name="Picture 5" descr="A graph with a purple line&#10;&#10;AI-generated content may be incorrect."/>
+                    <pic:cNvPicPr/>
+                  </pic:nvPicPr>
+                  <pic:blipFill>
+                    <a:blip r:embed="rId15" cstate="print">
+                      <a:extLst>
+                        <a:ext uri="{28A0092B-C50C-407E-A947-70E740481C1C}">
+                          <a14:useLocalDpi xmlns:a14="http://schemas.microsoft.com/office/drawing/2010/main" val="0"/>
+                        </a:ext>
+                      </a:extLst>
+                    </a:blip>
+                    <a:stretch>
+                      <a:fillRect/>
+                    </a:stretch>
+                  </pic:blipFill>
+                  <pic:spPr>
+                    <a:xfrm>
+                      <a:off x="0" y="0"/>
+                      <a:ext cx="2976287" cy="2184519"/>
+                    </a:xfrm>
+                    <a:prstGeom prst="rect">
+                      <a:avLst/>
+                    </a:prstGeom>
+                  </pic:spPr>
+                </pic:pic>
+              </a:graphicData>
+            </a:graphic>
+          </wp:inline>
+        </w:drawing>
+      </w:r>
+    </w:p>
+    <w:p>
+      <w:pPr>
+        <w:jc w:val="center"/>
+      </w:pPr>
+      <w:r>
+        <w:t>Good agreement CCSD-CC2, HF completely different.</w:t>
+      </w:r>
+    </w:p>
+    <w:p>
+      <w:pPr>
+        <w:jc w:val="center"/>
+      </w:pPr>
+    </w:p>
+    <w:p>
+      <w:pPr>
+        <w:jc w:val="center"/>
+      </w:pPr>
+    </w:p>
+    <w:p>
+      <w:pPr>
+        <w:jc w:val="center"/>
+        <w:rPr>
+          <w:b/>
+          <w:bCs/>
+        </w:rPr>
+      </w:pPr>
+      <w:r>
+        <w:rPr>
+          <w:b/>
+          <w:bCs/>
+        </w:rPr>
+        <w:t>Nitrobenzene</w:t>
+      </w:r>
+      <w:r>
+        <w:rPr>
+          <w:b/>
+          <w:bCs/>
+        </w:rPr>
+        <w:t xml:space="preserve"> (dba)</w:t>
+      </w:r>
+    </w:p>
+    <w:p>
+      <w:pPr>
+        <w:jc w:val="center"/>
+        <w:rPr>
+          <w:b/>
+          <w:bCs/>
+        </w:rPr>
+      </w:pPr>
+      <w:r>
+        <w:rPr>
+          <w:b/>
+          <w:bCs/>
+          <w:noProof/>
+        </w:rPr>
+        <w:drawing>
+          <wp:inline distT="0" distB="0" distL="0" distR="0" wp14:anchorId="75F79EAF" wp14:editId="684980A7">
+            <wp:extent cx="2936240" cy="2155125"/>
+            <wp:effectExtent l="0" t="0" r="0" b="4445"/>
+            <wp:docPr id="13964651" name="Picture 6" descr="A graph of a graph&#10;&#10;AI-generated content may be incorrect."/>
+            <wp:cNvGraphicFramePr>
+              <a:graphicFrameLocks xmlns:a="http://schemas.openxmlformats.org/drawingml/2006/main" noChangeAspect="1"/>
+            </wp:cNvGraphicFramePr>
+            <a:graphic xmlns:a="http://schemas.openxmlformats.org/drawingml/2006/main">
+              <a:graphicData uri="http://schemas.openxmlformats.org/drawingml/2006/picture">
+                <pic:pic xmlns:pic="http://schemas.openxmlformats.org/drawingml/2006/picture">
+                  <pic:nvPicPr>
+                    <pic:cNvPr id="13964651" name="Picture 6" descr="A graph of a graph&#10;&#10;AI-generated content may be incorrect."/>
+                    <pic:cNvPicPr/>
+                  </pic:nvPicPr>
+                  <pic:blipFill>
+                    <a:blip r:embed="rId16" cstate="print">
+                      <a:extLst>
+                        <a:ext uri="{28A0092B-C50C-407E-A947-70E740481C1C}">
+                          <a14:useLocalDpi xmlns:a14="http://schemas.microsoft.com/office/drawing/2010/main" val="0"/>
+                        </a:ext>
+                      </a:extLst>
+                    </a:blip>
+                    <a:stretch>
+                      <a:fillRect/>
+                    </a:stretch>
+                  </pic:blipFill>
+                  <pic:spPr>
+                    <a:xfrm>
+                      <a:off x="0" y="0"/>
+                      <a:ext cx="2986229" cy="2191816"/>
+                    </a:xfrm>
+                    <a:prstGeom prst="rect">
+                      <a:avLst/>
+                    </a:prstGeom>
+                  </pic:spPr>
+                </pic:pic>
+              </a:graphicData>
+            </a:graphic>
+          </wp:inline>
+        </w:drawing>
+      </w:r>
+      <w:r>
+        <w:rPr>
+          <w:b/>
+          <w:bCs/>
+          <w:noProof/>
+        </w:rPr>
+        <w:drawing>
+          <wp:inline distT="0" distB="0" distL="0" distR="0" wp14:anchorId="62EC05A3" wp14:editId="4B467028">
+            <wp:extent cx="2934077" cy="2153538"/>
+            <wp:effectExtent l="0" t="0" r="0" b="5715"/>
+            <wp:docPr id="809547704" name="Picture 7" descr="A graph with a purple line&#10;&#10;AI-generated content may be incorrect."/>
+            <wp:cNvGraphicFramePr>
+              <a:graphicFrameLocks xmlns:a="http://schemas.openxmlformats.org/drawingml/2006/main" noChangeAspect="1"/>
+            </wp:cNvGraphicFramePr>
+            <a:graphic xmlns:a="http://schemas.openxmlformats.org/drawingml/2006/main">
+              <a:graphicData uri="http://schemas.openxmlformats.org/drawingml/2006/picture">
+                <pic:pic xmlns:pic="http://schemas.openxmlformats.org/drawingml/2006/picture">
+                  <pic:nvPicPr>
+                    <pic:cNvPr id="809547704" name="Picture 7" descr="A graph with a purple line&#10;&#10;AI-generated content may be incorrect."/>
+                    <pic:cNvPicPr/>
+                  </pic:nvPicPr>
+                  <pic:blipFill>
+                    <a:blip r:embed="rId17" cstate="print">
+                      <a:extLst>
+                        <a:ext uri="{28A0092B-C50C-407E-A947-70E740481C1C}">
+                          <a14:useLocalDpi xmlns:a14="http://schemas.microsoft.com/office/drawing/2010/main" val="0"/>
+                        </a:ext>
+                      </a:extLst>
+                    </a:blip>
+                    <a:stretch>
+                      <a:fillRect/>
+                    </a:stretch>
+                  </pic:blipFill>
+                  <pic:spPr>
+                    <a:xfrm>
+                      <a:off x="0" y="0"/>
+                      <a:ext cx="2982042" cy="2188743"/>
+                    </a:xfrm>
+                    <a:prstGeom prst="rect">
+                      <a:avLst/>
+                    </a:prstGeom>
+                  </pic:spPr>
+                </pic:pic>
+              </a:graphicData>
+            </a:graphic>
+          </wp:inline>
+        </w:drawing>
+      </w:r>
+    </w:p>
+    <w:p>
+      <w:pPr>
+        <w:jc w:val="center"/>
+      </w:pPr>
+      <w:r>
+        <w:t>Good agreement CCSD-CC2, HF completely different.</w:t>
+      </w:r>
+    </w:p>
+    <w:p>
+      <w:pPr>
+        <w:jc w:val="center"/>
+        <w:rPr>
+          <w:b/>
+          <w:bCs/>
+        </w:rPr>
+      </w:pPr>
+    </w:p>
+    <w:p>
+      <w:pPr>
+        <w:jc w:val="center"/>
+        <w:rPr>
+          <w:b/>
+          <w:bCs/>
+        </w:rPr>
+      </w:pPr>
+    </w:p>
+    <w:p>
+      <w:pPr>
+        <w:jc w:val="center"/>
+        <w:rPr>
+          <w:b/>
+          <w:bCs/>
+        </w:rPr>
+      </w:pPr>
+    </w:p>
+    <w:p>
+      <w:pPr>
+        <w:rPr>
+          <w:b/>
+          <w:bCs/>
+        </w:rPr>
+      </w:pPr>
+    </w:p>
+    <w:p>
+      <w:pPr>
+        <w:jc w:val="center"/>
+        <w:rPr>
+          <w:b/>
+          <w:bCs/>
+        </w:rPr>
+      </w:pPr>
+      <w:r>
+        <w:rPr>
+          <w:b/>
+          <w:bCs/>
+        </w:rPr>
+        <w:lastRenderedPageBreak/>
+        <w:t>Nitromethane</w:t>
+      </w:r>
+    </w:p>
+    <w:p>
+      <w:pPr>
+        <w:jc w:val="center"/>
+        <w:rPr>
+          <w:b/>
+          <w:bCs/>
+        </w:rPr>
+      </w:pPr>
+      <w:r>
+        <w:rPr>
+          <w:b/>
+          <w:bCs/>
+          <w:noProof/>
+        </w:rPr>
+        <w:drawing>
+          <wp:inline distT="0" distB="0" distL="0" distR="0" wp14:anchorId="64F5205A" wp14:editId="110D6E20">
+            <wp:extent cx="4623376" cy="3393440"/>
+            <wp:effectExtent l="0" t="0" r="0" b="0"/>
+            <wp:docPr id="244271338" name="Picture 8" descr="A graph of a graph&#10;&#10;AI-generated content may be incorrect."/>
+            <wp:cNvGraphicFramePr>
+              <a:graphicFrameLocks xmlns:a="http://schemas.openxmlformats.org/drawingml/2006/main" noChangeAspect="1"/>
+            </wp:cNvGraphicFramePr>
+            <a:graphic xmlns:a="http://schemas.openxmlformats.org/drawingml/2006/main">
+              <a:graphicData uri="http://schemas.openxmlformats.org/drawingml/2006/picture">
+                <pic:pic xmlns:pic="http://schemas.openxmlformats.org/drawingml/2006/picture">
+                  <pic:nvPicPr>
+                    <pic:cNvPr id="244271338" name="Picture 8" descr="A graph of a graph&#10;&#10;AI-generated content may be incorrect."/>
+                    <pic:cNvPicPr/>
+                  </pic:nvPicPr>
+                  <pic:blipFill>
+                    <a:blip r:embed="rId18" cstate="print">
+                      <a:extLst>
+                        <a:ext uri="{28A0092B-C50C-407E-A947-70E740481C1C}">
+                          <a14:useLocalDpi xmlns:a14="http://schemas.microsoft.com/office/drawing/2010/main" val="0"/>
+                        </a:ext>
+                      </a:extLst>
+                    </a:blip>
+                    <a:stretch>
+                      <a:fillRect/>
+                    </a:stretch>
+                  </pic:blipFill>
+                  <pic:spPr>
+                    <a:xfrm>
+                      <a:off x="0" y="0"/>
+                      <a:ext cx="4683027" cy="3437223"/>
+                    </a:xfrm>
+                    <a:prstGeom prst="rect">
+                      <a:avLst/>
+                    </a:prstGeom>
+                  </pic:spPr>
+                </pic:pic>
+              </a:graphicData>
+            </a:graphic>
+          </wp:inline>
+        </w:drawing>
+      </w:r>
+    </w:p>
+    <w:p>
+      <w:pPr>
+        <w:jc w:val="center"/>
+      </w:pPr>
+      <w:r>
+        <w:t>Best HF result. Still, big disagreement w CCSD and CC2</w:t>
+      </w:r>
+    </w:p>
+    <w:p>
+      <w:pPr>
+        <w:jc w:val="center"/>
+      </w:pPr>
+    </w:p>
+    <w:p>
+      <w:pPr>
+        <w:jc w:val="center"/>
+        <w:rPr>
+          <w:b/>
+          <w:bCs/>
+        </w:rPr>
+      </w:pPr>
+      <w:r>
+        <w:rPr>
+          <w:b/>
+          <w:bCs/>
+        </w:rPr>
+        <w:t>Pyridazine</w:t>
+      </w:r>
+    </w:p>
+    <w:p>
+      <w:pPr>
+        <w:jc w:val="center"/>
+      </w:pPr>
+    </w:p>
+    <w:p>
+      <w:pPr>
+        <w:jc w:val="center"/>
+      </w:pPr>
+    </w:p>
+    <w:p>
+      <w:pPr>
+        <w:jc w:val="center"/>
+      </w:pPr>
+    </w:p>
+    <w:p>
+      <w:pPr>
+        <w:jc w:val="center"/>
+      </w:pPr>
+    </w:p>
+    <w:p>
+      <w:pPr>
+        <w:jc w:val="center"/>
+      </w:pPr>
+    </w:p>
+    <w:p>
+      <w:pPr>
+        <w:jc w:val="center"/>
+      </w:pPr>
+    </w:p>
+    <w:p>
+      <w:pPr>
+        <w:jc w:val="center"/>
+      </w:pPr>
+    </w:p>
+    <w:p>
+      <w:pPr>
+        <w:jc w:val="center"/>
+      </w:pPr>
+    </w:p>
+    <w:p>
+      <w:pPr>
+        <w:jc w:val="center"/>
+      </w:pPr>
+    </w:p>
+    <w:p>
+      <w:pPr>
+        <w:jc w:val="center"/>
+      </w:pPr>
+    </w:p>
+    <w:p>
+      <w:pPr>
+        <w:jc w:val="center"/>
+      </w:pPr>
+    </w:p>
+    <w:p>
+      <w:pPr>
+        <w:jc w:val="center"/>
+        <w:rPr>
+          <w:b/>
+          <w:bCs/>
+        </w:rPr>
+      </w:pPr>
+      <w:r>
+        <w:rPr>
+          <w:b/>
+          <w:bCs/>
+        </w:rPr>
+        <w:lastRenderedPageBreak/>
+        <w:t xml:space="preserve">VALENCE bound anions </w:t>
+      </w:r>
+      <w:proofErr w:type="spellStart"/>
+      <w:r>
+        <w:rPr>
+          <w:b/>
+          <w:bCs/>
+        </w:rPr>
+        <w:t>photodetachment</w:t>
+      </w:r>
+      <w:proofErr w:type="spellEnd"/>
+      <w:r>
+        <w:rPr>
+          <w:b/>
+          <w:bCs/>
+        </w:rPr>
+        <w:t xml:space="preserve"> </w:t>
+      </w:r>
+      <w:proofErr w:type="spellStart"/>
+      <w:r>
+        <w:rPr>
+          <w:b/>
+          <w:bCs/>
+        </w:rPr>
+        <w:t>Xsc</w:t>
+      </w:r>
+      <w:proofErr w:type="spellEnd"/>
+      <w:r>
+        <w:rPr>
+          <w:b/>
+          <w:bCs/>
+        </w:rPr>
+        <w:t xml:space="preserve"> (0-10eV)</w:t>
+      </w:r>
+    </w:p>
+    <w:p>
+      <w:pPr>
+        <w:jc w:val="center"/>
+      </w:pPr>
+      <w:r>
+        <w:t xml:space="preserve">CCSD VBA </w:t>
+      </w:r>
+      <w:proofErr w:type="spellStart"/>
+      <w:r>
+        <w:t>cros</w:t>
+      </w:r>
+      <w:r>
+        <w:t>s</w:t>
+      </w:r>
+      <w:r>
+        <w:t>ections</w:t>
+      </w:r>
+      <w:proofErr w:type="spellEnd"/>
+      <w:r>
+        <w:t xml:space="preserve"> for the set of molecules.</w:t>
+      </w:r>
+    </w:p>
+    <w:p>
+      <w:pPr>
+        <w:jc w:val="center"/>
+      </w:pPr>
+      <w:r>
+        <w:rPr>
+          <w:noProof/>
+        </w:rPr>
+        <w:drawing>
+          <wp:inline distT="0" distB="0" distL="0" distR="0" wp14:anchorId="50803B92" wp14:editId="56979A75">
+            <wp:extent cx="4592320" cy="3370645"/>
+            <wp:effectExtent l="0" t="0" r="5080" b="0"/>
+            <wp:docPr id="504824470" name="Picture 1" descr="A graph of different colored lines&#10;&#10;AI-generated content may be incorrect."/>
+            <wp:cNvGraphicFramePr>
+              <a:graphicFrameLocks xmlns:a="http://schemas.openxmlformats.org/drawingml/2006/main" noChangeAspect="1"/>
+            </wp:cNvGraphicFramePr>
+            <a:graphic xmlns:a="http://schemas.openxmlformats.org/drawingml/2006/main">
+              <a:graphicData uri="http://schemas.openxmlformats.org/drawingml/2006/picture">
+                <pic:pic xmlns:pic="http://schemas.openxmlformats.org/drawingml/2006/picture">
+                  <pic:nvPicPr>
+                    <pic:cNvPr id="504824470" name="Picture 1" descr="A graph of different colored lines&#10;&#10;AI-generated content may be incorrect."/>
+                    <pic:cNvPicPr/>
+                  </pic:nvPicPr>
+                  <pic:blipFill>
+                    <a:blip r:embed="rId19" cstate="print">
+                      <a:extLst>
+                        <a:ext uri="{28A0092B-C50C-407E-A947-70E740481C1C}">
+                          <a14:useLocalDpi xmlns:a14="http://schemas.microsoft.com/office/drawing/2010/main" val="0"/>
+                        </a:ext>
+                      </a:extLst>
+                    </a:blip>
+                    <a:stretch>
+                      <a:fillRect/>
+                    </a:stretch>
+                  </pic:blipFill>
+                  <pic:spPr>
+                    <a:xfrm>
+                      <a:off x="0" y="0"/>
+                      <a:ext cx="4640806" cy="3406233"/>
+                    </a:xfrm>
+                    <a:prstGeom prst="rect">
+                      <a:avLst/>
+                    </a:prstGeom>
+                  </pic:spPr>
+                </pic:pic>
+              </a:graphicData>
+            </a:graphic>
+          </wp:inline>
+        </w:drawing>
+      </w:r>
+    </w:p>
+    <w:p>
+      <w:pPr>
+        <w:jc w:val="center"/>
+        <w:rPr>
+          <w:b/>
+          <w:bCs/>
+        </w:rPr>
+      </w:pPr>
+      <w:r>
+        <w:rPr>
+          <w:b/>
+          <w:bCs/>
+        </w:rPr>
+        <w:t>Azulene</w:t>
+      </w:r>
+    </w:p>
+    <w:p>
+      <w:pPr>
+        <w:jc w:val="center"/>
+      </w:pPr>
+      <w:r>
+        <w:rPr>
+          <w:noProof/>
+        </w:rPr>
+        <w:drawing>
+          <wp:inline distT="0" distB="0" distL="0" distR="0" wp14:anchorId="0753BBFA" wp14:editId="02281418">
+            <wp:extent cx="4651062" cy="3413760"/>
+            <wp:effectExtent l="0" t="0" r="0" b="2540"/>
+            <wp:docPr id="214995988" name="Picture 2" descr="A graph of a graph&#10;&#10;AI-generated content may be incorrect."/>
+            <wp:cNvGraphicFramePr>
+              <a:graphicFrameLocks xmlns:a="http://schemas.openxmlformats.org/drawingml/2006/main" noChangeAspect="1"/>
+            </wp:cNvGraphicFramePr>
+            <a:graphic xmlns:a="http://schemas.openxmlformats.org/drawingml/2006/main">
+              <a:graphicData uri="http://schemas.openxmlformats.org/drawingml/2006/picture">
+                <pic:pic xmlns:pic="http://schemas.openxmlformats.org/drawingml/2006/picture">
+                  <pic:nvPicPr>
+                    <pic:cNvPr id="214995988" name="Picture 2" descr="A graph of a graph&#10;&#10;AI-generated content may be incorrect."/>
+                    <pic:cNvPicPr/>
+                  </pic:nvPicPr>
+                  <pic:blipFill>
+                    <a:blip r:embed="rId20" cstate="print">
+                      <a:extLst>
+                        <a:ext uri="{28A0092B-C50C-407E-A947-70E740481C1C}">
+                          <a14:useLocalDpi xmlns:a14="http://schemas.microsoft.com/office/drawing/2010/main" val="0"/>
+                        </a:ext>
+                      </a:extLst>
+                    </a:blip>
+                    <a:stretch>
+                      <a:fillRect/>
+                    </a:stretch>
+                  </pic:blipFill>
+                  <pic:spPr>
+                    <a:xfrm>
+                      <a:off x="0" y="0"/>
+                      <a:ext cx="4656393" cy="3417673"/>
+                    </a:xfrm>
+                    <a:prstGeom prst="rect">
+                      <a:avLst/>
+                    </a:prstGeom>
+                  </pic:spPr>
+                </pic:pic>
+              </a:graphicData>
+            </a:graphic>
+          </wp:inline>
+        </w:drawing>
+      </w:r>
+    </w:p>
+    <w:p>
+      <w:pPr>
+        <w:jc w:val="center"/>
+        <w:rPr>
+          <w:b/>
+          <w:bCs/>
+        </w:rPr>
+      </w:pPr>
+      <w:r>
+        <w:rPr>
+          <w:b/>
+          <w:bCs/>
+        </w:rPr>
+        <w:t>Benzoquinone</w:t>
+      </w:r>
+    </w:p>
+    <w:p>
+      <w:pPr>
+        <w:jc w:val="center"/>
+      </w:pPr>
+    </w:p>
+    <w:p>
+      <w:pPr>
+        <w:jc w:val="center"/>
+        <w:rPr>
+          <w:b/>
+          <w:bCs/>
+        </w:rPr>
+      </w:pPr>
+      <w:r>
+        <w:rPr>
+          <w:b/>
+          <w:bCs/>
+          <w:noProof/>
+        </w:rPr>
+        <w:drawing>
+          <wp:inline distT="0" distB="0" distL="0" distR="0" wp14:anchorId="1697BB58" wp14:editId="3F99964E">
+            <wp:extent cx="4769245" cy="3562350"/>
+            <wp:effectExtent l="0" t="0" r="6350" b="0"/>
+            <wp:docPr id="668447469" name="Picture 9" descr="A graph of a graph&#10;&#10;AI-generated content may be incorrect."/>
+            <wp:cNvGraphicFramePr>
+              <a:graphicFrameLocks xmlns:a="http://schemas.openxmlformats.org/drawingml/2006/main" noChangeAspect="1"/>
+            </wp:cNvGraphicFramePr>
+            <a:graphic xmlns:a="http://schemas.openxmlformats.org/drawingml/2006/main">
+              <a:graphicData uri="http://schemas.openxmlformats.org/drawingml/2006/picture">
+                <pic:pic xmlns:pic="http://schemas.openxmlformats.org/drawingml/2006/picture">
+                  <pic:nvPicPr>
+                    <pic:cNvPr id="668447469" name="Picture 9" descr="A graph of a graph&#10;&#10;AI-generated content may be incorrect."/>
+                    <pic:cNvPicPr/>
+                  </pic:nvPicPr>
+                  <pic:blipFill rotWithShape="1">
+                    <a:blip r:embed="rId21" cstate="print">
+                      <a:extLst>
+                        <a:ext uri="{28A0092B-C50C-407E-A947-70E740481C1C}">
+                          <a14:useLocalDpi xmlns:a14="http://schemas.microsoft.com/office/drawing/2010/main" val="0"/>
+                        </a:ext>
+                      </a:extLst>
+                    </a:blip>
+                    <a:srcRect l="749"/>
+                    <a:stretch/>
+                  </pic:blipFill>
+                  <pic:spPr bwMode="auto">
+                    <a:xfrm>
+                      <a:off x="0" y="0"/>
+                      <a:ext cx="4778163" cy="3569011"/>
+                    </a:xfrm>
+                    <a:prstGeom prst="rect">
+                      <a:avLst/>
+                    </a:prstGeom>
+                    <a:ln>
+                      <a:noFill/>
+                    </a:ln>
+                    <a:extLst>
+                      <a:ext uri="{53640926-AAD7-44D8-BBD7-CCE9431645EC}">
+                        <a14:shadowObscured xmlns:a14="http://schemas.microsoft.com/office/drawing/2010/main"/>
+                      </a:ext>
+                    </a:extLst>
+                  </pic:spPr>
+                </pic:pic>
+              </a:graphicData>
+            </a:graphic>
+          </wp:inline>
+        </w:drawing>
+      </w:r>
+    </w:p>
+    <w:p>
+      <w:pPr>
+        <w:jc w:val="center"/>
+        <w:rPr>
+          <w:b/>
+          <w:bCs/>
+        </w:rPr>
+      </w:pPr>
+      <w:r>
+        <w:rPr>
+          <w:b/>
+          <w:bCs/>
+        </w:rPr>
+        <w:t>1,3-Dicyanobenzene</w:t>
+      </w:r>
+    </w:p>
+    <w:p>
+      <w:pPr>
+        <w:jc w:val="center"/>
+      </w:pPr>
+      <w:r>
+        <w:rPr>
+          <w:noProof/>
+        </w:rPr>
+        <w:drawing>
+          <wp:inline distT="0" distB="0" distL="0" distR="0" wp14:anchorId="2A0D367A" wp14:editId="7A7059B2">
+            <wp:extent cx="2905760" cy="2132753"/>
+            <wp:effectExtent l="0" t="0" r="2540" b="1270"/>
+            <wp:docPr id="967414433" name="Picture 4" descr="A graph of a graph&#10;&#10;AI-generated content may be incorrect."/>
+            <wp:cNvGraphicFramePr>
+              <a:graphicFrameLocks xmlns:a="http://schemas.openxmlformats.org/drawingml/2006/main" noChangeAspect="1"/>
+            </wp:cNvGraphicFramePr>
+            <a:graphic xmlns:a="http://schemas.openxmlformats.org/drawingml/2006/main">
+              <a:graphicData uri="http://schemas.openxmlformats.org/drawingml/2006/picture">
+                <pic:pic xmlns:pic="http://schemas.openxmlformats.org/drawingml/2006/picture">
+                  <pic:nvPicPr>
+                    <pic:cNvPr id="967414433" name="Picture 4" descr="A graph of a graph&#10;&#10;AI-generated content may be incorrect."/>
+                    <pic:cNvPicPr/>
+                  </pic:nvPicPr>
+                  <pic:blipFill>
+                    <a:blip r:embed="rId22" cstate="print">
+                      <a:extLst>
+                        <a:ext uri="{28A0092B-C50C-407E-A947-70E740481C1C}">
+                          <a14:useLocalDpi xmlns:a14="http://schemas.microsoft.com/office/drawing/2010/main" val="0"/>
+                        </a:ext>
+                      </a:extLst>
+                    </a:blip>
+                    <a:stretch>
+                      <a:fillRect/>
+                    </a:stretch>
+                  </pic:blipFill>
+                  <pic:spPr>
+                    <a:xfrm>
+                      <a:off x="0" y="0"/>
+                      <a:ext cx="2936560" cy="2155359"/>
+                    </a:xfrm>
+                    <a:prstGeom prst="rect">
+                      <a:avLst/>
+                    </a:prstGeom>
+                  </pic:spPr>
+                </pic:pic>
+              </a:graphicData>
+            </a:graphic>
+          </wp:inline>
+        </w:drawing>
+      </w:r>
+      <w:r>
+        <w:rPr>
+          <w:noProof/>
+        </w:rPr>
+        <w:drawing>
+          <wp:inline distT="0" distB="0" distL="0" distR="0" wp14:anchorId="3095FB6B" wp14:editId="02E25312">
+            <wp:extent cx="2989969" cy="2194560"/>
+            <wp:effectExtent l="0" t="0" r="0" b="2540"/>
+            <wp:docPr id="1048209350" name="Picture 5" descr="A graph of a graph&#10;&#10;AI-generated content may be incorrect."/>
+            <wp:cNvGraphicFramePr>
+              <a:graphicFrameLocks xmlns:a="http://schemas.openxmlformats.org/drawingml/2006/main" noChangeAspect="1"/>
+            </wp:cNvGraphicFramePr>
+            <a:graphic xmlns:a="http://schemas.openxmlformats.org/drawingml/2006/main">
+              <a:graphicData uri="http://schemas.openxmlformats.org/drawingml/2006/picture">
+                <pic:pic xmlns:pic="http://schemas.openxmlformats.org/drawingml/2006/picture">
+                  <pic:nvPicPr>
+                    <pic:cNvPr id="1048209350" name="Picture 5" descr="A graph of a graph&#10;&#10;AI-generated content may be incorrect."/>
+                    <pic:cNvPicPr/>
+                  </pic:nvPicPr>
+                  <pic:blipFill>
+                    <a:blip r:embed="rId23" cstate="print">
+                      <a:extLst>
+                        <a:ext uri="{28A0092B-C50C-407E-A947-70E740481C1C}">
+                          <a14:useLocalDpi xmlns:a14="http://schemas.microsoft.com/office/drawing/2010/main" val="0"/>
+                        </a:ext>
+                      </a:extLst>
+                    </a:blip>
+                    <a:stretch>
+                      <a:fillRect/>
+                    </a:stretch>
+                  </pic:blipFill>
+                  <pic:spPr>
+                    <a:xfrm>
+                      <a:off x="0" y="0"/>
+                      <a:ext cx="3036400" cy="2228639"/>
+                    </a:xfrm>
+                    <a:prstGeom prst="rect">
+                      <a:avLst/>
+                    </a:prstGeom>
+                  </pic:spPr>
+                </pic:pic>
+              </a:graphicData>
+            </a:graphic>
+          </wp:inline>
+        </w:drawing>
+      </w:r>
+    </w:p>
+    <w:p>
+      <w:pPr>
+        <w:jc w:val="center"/>
+      </w:pPr>
+    </w:p>
+    <w:p>
+      <w:pPr>
+        <w:jc w:val="center"/>
+      </w:pPr>
+    </w:p>
+    <w:p>
+      <w:pPr>
+        <w:jc w:val="center"/>
+      </w:pPr>
+    </w:p>
+    <w:p>
+      <w:pPr>
+        <w:jc w:val="center"/>
+        <w:rPr>
+          <w:b/>
+          <w:bCs/>
+        </w:rPr>
+      </w:pPr>
+      <w:r>
+        <w:rPr>
+          <w:b/>
+          <w:bCs/>
+        </w:rPr>
+        <w:t>Maleic anhydride</w:t>
+      </w:r>
+    </w:p>
+    <w:p>
+      <w:pPr>
+        <w:jc w:val="center"/>
+        <w:rPr>
+          <w:b/>
+          <w:bCs/>
+        </w:rPr>
+      </w:pPr>
+      <w:r>
+        <w:rPr>
+          <w:b/>
+          <w:bCs/>
+          <w:noProof/>
+        </w:rPr>
+        <w:lastRenderedPageBreak/>
+        <w:drawing>
+          <wp:inline distT="0" distB="0" distL="0" distR="0" wp14:anchorId="03A29E7C" wp14:editId="041A6005">
+            <wp:extent cx="4809720" cy="3556635"/>
+            <wp:effectExtent l="0" t="0" r="3810" b="0"/>
+            <wp:docPr id="586376717" name="Picture 6" descr="A graph of a graph&#10;&#10;AI-generated content may be incorrect."/>
+            <wp:cNvGraphicFramePr>
+              <a:graphicFrameLocks xmlns:a="http://schemas.openxmlformats.org/drawingml/2006/main" noChangeAspect="1"/>
+            </wp:cNvGraphicFramePr>
+            <a:graphic xmlns:a="http://schemas.openxmlformats.org/drawingml/2006/main">
+              <a:graphicData uri="http://schemas.openxmlformats.org/drawingml/2006/picture">
+                <pic:pic xmlns:pic="http://schemas.openxmlformats.org/drawingml/2006/picture">
+                  <pic:nvPicPr>
+                    <pic:cNvPr id="586376717" name="Picture 6" descr="A graph of a graph&#10;&#10;AI-generated content may be incorrect."/>
+                    <pic:cNvPicPr/>
+                  </pic:nvPicPr>
+                  <pic:blipFill rotWithShape="1">
+                    <a:blip r:embed="rId24" cstate="print">
+                      <a:extLst>
+                        <a:ext uri="{28A0092B-C50C-407E-A947-70E740481C1C}">
+                          <a14:useLocalDpi xmlns:a14="http://schemas.microsoft.com/office/drawing/2010/main" val="0"/>
+                        </a:ext>
+                      </a:extLst>
+                    </a:blip>
+                    <a:srcRect l="742"/>
+                    <a:stretch/>
+                  </pic:blipFill>
+                  <pic:spPr bwMode="auto">
+                    <a:xfrm>
+                      <a:off x="0" y="0"/>
+                      <a:ext cx="4848625" cy="3585404"/>
+                    </a:xfrm>
+                    <a:prstGeom prst="rect">
+                      <a:avLst/>
+                    </a:prstGeom>
+                    <a:ln>
+                      <a:noFill/>
+                    </a:ln>
+                    <a:extLst>
+                      <a:ext uri="{53640926-AAD7-44D8-BBD7-CCE9431645EC}">
+                        <a14:shadowObscured xmlns:a14="http://schemas.microsoft.com/office/drawing/2010/main"/>
+                      </a:ext>
+                    </a:extLst>
+                  </pic:spPr>
+                </pic:pic>
+              </a:graphicData>
+            </a:graphic>
+          </wp:inline>
+        </w:drawing>
+      </w:r>
+    </w:p>
+    <w:p>
+      <w:pPr>
+        <w:jc w:val="center"/>
+        <w:rPr>
+          <w:b/>
+          <w:bCs/>
+        </w:rPr>
+      </w:pPr>
+      <w:r>
+        <w:rPr>
+          <w:b/>
+          <w:bCs/>
+        </w:rPr>
+        <w:t>Nitrobenzene</w:t>
+      </w:r>
+    </w:p>
+    <w:p>
+      <w:pPr>
+        <w:jc w:val="center"/>
+        <w:rPr>
+          <w:b/>
+          <w:bCs/>
+        </w:rPr>
+      </w:pPr>
+      <w:r>
+        <w:rPr>
+          <w:b/>
+          <w:bCs/>
+          <w:noProof/>
+        </w:rPr>
+        <w:drawing>
+          <wp:inline distT="0" distB="0" distL="0" distR="0" wp14:anchorId="7CEFBDAD" wp14:editId="4AB10505">
+            <wp:extent cx="4955670" cy="3535680"/>
+            <wp:effectExtent l="0" t="0" r="0" b="0"/>
+            <wp:docPr id="1010075244" name="Picture 7" descr="A graph of a graph&#10;&#10;AI-generated content may be incorrect."/>
+            <wp:cNvGraphicFramePr>
+              <a:graphicFrameLocks xmlns:a="http://schemas.openxmlformats.org/drawingml/2006/main" noChangeAspect="1"/>
+            </wp:cNvGraphicFramePr>
+            <a:graphic xmlns:a="http://schemas.openxmlformats.org/drawingml/2006/main">
+              <a:graphicData uri="http://schemas.openxmlformats.org/drawingml/2006/picture">
+                <pic:pic xmlns:pic="http://schemas.openxmlformats.org/drawingml/2006/picture">
+                  <pic:nvPicPr>
+                    <pic:cNvPr id="1010075244" name="Picture 7" descr="A graph of a graph&#10;&#10;AI-generated content may be incorrect."/>
+                    <pic:cNvPicPr/>
+                  </pic:nvPicPr>
+                  <pic:blipFill>
+                    <a:blip r:embed="rId25" cstate="print">
+                      <a:extLst>
+                        <a:ext uri="{28A0092B-C50C-407E-A947-70E740481C1C}">
+                          <a14:useLocalDpi xmlns:a14="http://schemas.microsoft.com/office/drawing/2010/main" val="0"/>
+                        </a:ext>
+                      </a:extLst>
+                    </a:blip>
+                    <a:stretch>
+                      <a:fillRect/>
+                    </a:stretch>
+                  </pic:blipFill>
+                  <pic:spPr>
+                    <a:xfrm>
+                      <a:off x="0" y="0"/>
+                      <a:ext cx="4987182" cy="3558162"/>
+                    </a:xfrm>
+                    <a:prstGeom prst="rect">
+                      <a:avLst/>
+                    </a:prstGeom>
+                  </pic:spPr>
+                </pic:pic>
+              </a:graphicData>
+            </a:graphic>
+          </wp:inline>
+        </w:drawing>
+      </w:r>
+    </w:p>
+    <w:p>
+      <w:pPr>
+        <w:jc w:val="center"/>
+      </w:pPr>
+      <w:r>
+        <w:t xml:space="preserve">HF </w:t>
+      </w:r>
+      <w:proofErr w:type="gramStart"/>
+      <w:r>
+        <w:t>really</w:t>
+      </w:r>
+      <w:r>
+        <w:t xml:space="preserve"> bad</w:t>
+      </w:r>
+      <w:proofErr w:type="gramEnd"/>
+      <w:r>
+        <w:t>, larges</w:t>
+      </w:r>
+      <w:r>
+        <w:t>t</w:t>
+      </w:r>
+      <w:r>
+        <w:t xml:space="preserve"> MO </w:t>
+      </w:r>
+      <w:proofErr w:type="spellStart"/>
+      <w:r>
+        <w:t>coeff</w:t>
+      </w:r>
+      <w:proofErr w:type="spellEnd"/>
+      <w:r>
+        <w:t xml:space="preserve"> in CCSD’s </w:t>
+      </w:r>
+      <w:proofErr w:type="spellStart"/>
+      <w:r>
+        <w:t>dyson</w:t>
+      </w:r>
+      <w:proofErr w:type="spellEnd"/>
+      <w:r>
+        <w:t xml:space="preserve"> is 0.63, in other</w:t>
+      </w:r>
+      <w:r>
+        <w:t xml:space="preserve"> molecules</w:t>
+      </w:r>
+      <w:r>
+        <w:t xml:space="preserve"> is &gt;0.9</w:t>
+      </w:r>
+    </w:p>
+    <w:p>
+      <w:pPr>
+        <w:jc w:val="center"/>
+        <w:rPr>
+          <w:b/>
+          <w:bCs/>
+        </w:rPr>
+      </w:pPr>
+      <w:r>
+        <w:rPr>
+          <w:b/>
+          <w:bCs/>
+        </w:rPr>
+        <w:t>Phenazine</w:t>
+      </w:r>
+    </w:p>
+    <w:p>
+      <w:pPr>
+        <w:jc w:val="center"/>
+      </w:pPr>
+      <w:r>
+        <w:rPr>
+          <w:noProof/>
+        </w:rPr>
+        <w:lastRenderedPageBreak/>
+        <w:drawing>
+          <wp:inline distT="0" distB="0" distL="0" distR="0" wp14:anchorId="00BFBAC6" wp14:editId="7D20A927">
+            <wp:extent cx="5293360" cy="3924212"/>
+            <wp:effectExtent l="0" t="0" r="2540" b="635"/>
+            <wp:docPr id="1391277071" name="Picture 8" descr="A graph of a graph&#10;&#10;AI-generated content may be incorrect."/>
+            <wp:cNvGraphicFramePr>
+              <a:graphicFrameLocks xmlns:a="http://schemas.openxmlformats.org/drawingml/2006/main" noChangeAspect="1"/>
+            </wp:cNvGraphicFramePr>
+            <a:graphic xmlns:a="http://schemas.openxmlformats.org/drawingml/2006/main">
+              <a:graphicData uri="http://schemas.openxmlformats.org/drawingml/2006/picture">
+                <pic:pic xmlns:pic="http://schemas.openxmlformats.org/drawingml/2006/picture">
+                  <pic:nvPicPr>
+                    <pic:cNvPr id="1391277071" name="Picture 8" descr="A graph of a graph&#10;&#10;AI-generated content may be incorrect."/>
+                    <pic:cNvPicPr/>
+                  </pic:nvPicPr>
+                  <pic:blipFill>
+                    <a:blip r:embed="rId26">
+                      <a:extLst>
+                        <a:ext uri="{28A0092B-C50C-407E-A947-70E740481C1C}">
+                          <a14:useLocalDpi xmlns:a14="http://schemas.microsoft.com/office/drawing/2010/main" val="0"/>
+                        </a:ext>
+                      </a:extLst>
+                    </a:blip>
+                    <a:stretch>
+                      <a:fillRect/>
+                    </a:stretch>
+                  </pic:blipFill>
+                  <pic:spPr>
+                    <a:xfrm>
+                      <a:off x="0" y="0"/>
+                      <a:ext cx="5304209" cy="3932255"/>
+                    </a:xfrm>
+                    <a:prstGeom prst="rect">
+                      <a:avLst/>
+                    </a:prstGeom>
+                  </pic:spPr>
+                </pic:pic>
+              </a:graphicData>
+            </a:graphic>
+          </wp:inline>
+        </w:drawing>
+      </w:r>
+    </w:p>
+    <w:p>
+      <w:r>
+        <w:br w:type="page"/>
+      </w:r>
+    </w:p>
+    <w:p>
+      <w:pPr>
+        <w:jc w:val="center"/>
+        <w:rPr>
+          <w:b/>
+          <w:bCs/>
+        </w:rPr>
+      </w:pPr>
+      <w:r>
+        <w:rPr>
+          <w:b/>
+          <w:bCs/>
+        </w:rPr>
+        <w:lastRenderedPageBreak/>
+        <w:t xml:space="preserve">Benzoquinone </w:t>
+      </w:r>
+      <w:proofErr w:type="spellStart"/>
+      <w:r>
+        <w:rPr>
+          <w:b/>
+          <w:bCs/>
+        </w:rPr>
+        <w:t>vba</w:t>
+      </w:r>
+      <w:proofErr w:type="spellEnd"/>
+    </w:p>
+    <w:p>
+      <w:pPr>
+        <w:jc w:val="center"/>
+      </w:pPr>
+      <w:r>
+        <w:rPr>
+          <w:noProof/>
+        </w:rPr>
+        <w:drawing>
+          <wp:inline distT="0" distB="0" distL="0" distR="0" wp14:anchorId="2C318AFE" wp14:editId="513DF21F">
+            <wp:extent cx="4606724" cy="3367437"/>
+            <wp:effectExtent l="0" t="0" r="3810" b="0"/>
+            <wp:docPr id="620035756" name="Picture 10" descr="A graph of a graph&#10;&#10;AI-generated content may be incorrect."/>
+            <wp:cNvGraphicFramePr>
+              <a:graphicFrameLocks xmlns:a="http://schemas.openxmlformats.org/drawingml/2006/main" noChangeAspect="1"/>
+            </wp:cNvGraphicFramePr>
+            <a:graphic xmlns:a="http://schemas.openxmlformats.org/drawingml/2006/main">
+              <a:graphicData uri="http://schemas.openxmlformats.org/drawingml/2006/picture">
+                <pic:pic xmlns:pic="http://schemas.openxmlformats.org/drawingml/2006/picture">
+                  <pic:nvPicPr>
+                    <pic:cNvPr id="620035756" name="Picture 10" descr="A graph of a graph&#10;&#10;AI-generated content may be incorrect."/>
+                    <pic:cNvPicPr/>
+                  </pic:nvPicPr>
+                  <pic:blipFill>
+                    <a:blip r:embed="rId27" cstate="print">
+                      <a:extLst>
+                        <a:ext uri="{28A0092B-C50C-407E-A947-70E740481C1C}">
+                          <a14:useLocalDpi xmlns:a14="http://schemas.microsoft.com/office/drawing/2010/main" val="0"/>
+                        </a:ext>
+                      </a:extLst>
+                    </a:blip>
+                    <a:stretch>
+                      <a:fillRect/>
+                    </a:stretch>
+                  </pic:blipFill>
+                  <pic:spPr>
+                    <a:xfrm>
+                      <a:off x="0" y="0"/>
+                      <a:ext cx="4667296" cy="3411714"/>
+                    </a:xfrm>
+                    <a:prstGeom prst="rect">
+                      <a:avLst/>
+                    </a:prstGeom>
+                  </pic:spPr>
+                </pic:pic>
+              </a:graphicData>
+            </a:graphic>
+          </wp:inline>
+        </w:drawing>
+      </w:r>
+    </w:p>
+    <w:p>
+      <w:pPr>
+        <w:jc w:val="center"/>
+      </w:pPr>
+      <w:r>
+        <w:t xml:space="preserve">We get a better agreement between </w:t>
+      </w:r>
+      <w:proofErr w:type="spellStart"/>
+      <w:r>
+        <w:t>ccsd</w:t>
+      </w:r>
+      <w:proofErr w:type="spellEnd"/>
+      <w:r>
+        <w:t xml:space="preserve"> and cc2 if we set the </w:t>
+      </w:r>
+      <w:proofErr w:type="spellStart"/>
+      <w:r>
+        <w:t>ionitzation</w:t>
+      </w:r>
+      <w:proofErr w:type="spellEnd"/>
+      <w:r>
+        <w:t xml:space="preserve"> energies to the corresponding ones for each method and then shifting.</w:t>
+      </w:r>
+    </w:p>
+    <w:p>
+      <w:pPr>
+        <w:jc w:val="center"/>
+        <w:rPr>
+          <w:b/>
+          <w:bCs/>
+        </w:rPr>
+      </w:pPr>
+      <w:r>
+        <w:rPr>
+          <w:b/>
+          <w:bCs/>
+        </w:rPr>
+        <w:t>Nitrobenzene</w:t>
+      </w:r>
+    </w:p>
+    <w:p>
+      <w:pPr>
+        <w:jc w:val="center"/>
+      </w:pPr>
+      <w:r>
+        <w:rPr>
+          <w:noProof/>
+        </w:rPr>
+        <w:drawing>
+          <wp:inline distT="0" distB="0" distL="0" distR="0" wp14:anchorId="228D10D0" wp14:editId="375BA10B">
+            <wp:extent cx="4710896" cy="3459690"/>
+            <wp:effectExtent l="0" t="0" r="1270" b="0"/>
+            <wp:docPr id="2041468501" name="Picture 1" descr="A graph of a graph&#10;&#10;AI-generated content may be incorrect."/>
+            <wp:cNvGraphicFramePr>
+              <a:graphicFrameLocks xmlns:a="http://schemas.openxmlformats.org/drawingml/2006/main" noChangeAspect="1"/>
+            </wp:cNvGraphicFramePr>
+            <a:graphic xmlns:a="http://schemas.openxmlformats.org/drawingml/2006/main">
+              <a:graphicData uri="http://schemas.openxmlformats.org/drawingml/2006/picture">
+                <pic:pic xmlns:pic="http://schemas.openxmlformats.org/drawingml/2006/picture">
+                  <pic:nvPicPr>
+                    <pic:cNvPr id="2041468501" name="Picture 1" descr="A graph of a graph&#10;&#10;AI-generated content may be incorrect."/>
+                    <pic:cNvPicPr/>
+                  </pic:nvPicPr>
+                  <pic:blipFill>
+                    <a:blip r:embed="rId28" cstate="print">
+                      <a:extLst>
+                        <a:ext uri="{28A0092B-C50C-407E-A947-70E740481C1C}">
+                          <a14:useLocalDpi xmlns:a14="http://schemas.microsoft.com/office/drawing/2010/main" val="0"/>
+                        </a:ext>
+                      </a:extLst>
+                    </a:blip>
+                    <a:stretch>
+                      <a:fillRect/>
+                    </a:stretch>
+                  </pic:blipFill>
+                  <pic:spPr>
+                    <a:xfrm>
+                      <a:off x="0" y="0"/>
+                      <a:ext cx="4750307" cy="3488633"/>
                     </a:xfrm>
                     <a:prstGeom prst="rect">
                       <a:avLst/>

</xml_diff>

<commit_message>
Added Dyson Derivation + first draft intro
</commit_message>
<xml_diff>
--- a/Dyson/Sample_ezDyson_CCSD_CC2_HF.docx
+++ b/Dyson/Sample_ezDyson_CCSD_CC2_HF.docx
@@ -128,7 +128,7 @@
           <w:noProof/>
         </w:rPr>
         <w:drawing>
-          <wp:inline distT="0" distB="0" distL="0" distR="0" wp14:anchorId="1AE60CD2" wp14:editId="0AFD972C">
+          <wp:inline distT="0" distB="0" distL="0" distR="0" wp14:anchorId="1AE60CD2" wp14:editId="183817AB">
             <wp:extent cx="4648200" cy="3406839"/>
             <wp:effectExtent l="0" t="0" r="0" b="0"/>
             <wp:docPr id="288344533" name="Picture 1" descr="A graph of a graph&#10;&#10;AI-generated content may be incorrect."/>
@@ -211,7 +211,7 @@
           <w:noProof/>
         </w:rPr>
         <w:drawing>
-          <wp:inline distT="0" distB="0" distL="0" distR="0" wp14:anchorId="7992B75E" wp14:editId="1FE40E19">
+          <wp:inline distT="0" distB="0" distL="0" distR="0" wp14:anchorId="7992B75E" wp14:editId="1BAB5DBF">
             <wp:extent cx="4584700" cy="3324397"/>
             <wp:effectExtent l="0" t="0" r="0" b="3175"/>
             <wp:docPr id="1058732526" name="Picture 2" descr="A graph of a graph&#10;&#10;AI-generated content may be incorrect."/>
@@ -310,7 +310,7 @@
           <w:noProof/>
         </w:rPr>
         <w:drawing>
-          <wp:inline distT="0" distB="0" distL="0" distR="0" wp14:anchorId="7643ACC6" wp14:editId="2C003AFF">
+          <wp:inline distT="0" distB="0" distL="0" distR="0" wp14:anchorId="7643ACC6" wp14:editId="0A48888E">
             <wp:extent cx="4841631" cy="3510699"/>
             <wp:effectExtent l="0" t="0" r="0" b="0"/>
             <wp:docPr id="1504705902" name="Picture 3" descr="A graph of a graph&#10;&#10;AI-generated content may be incorrect."/>
@@ -406,7 +406,7 @@
           <w:noProof/>
         </w:rPr>
         <w:drawing>
-          <wp:inline distT="0" distB="0" distL="0" distR="0" wp14:anchorId="1BAE51AF" wp14:editId="4C3F1B1E">
+          <wp:inline distT="0" distB="0" distL="0" distR="0" wp14:anchorId="1BAE51AF" wp14:editId="422115A7">
             <wp:extent cx="5082139" cy="3621024"/>
             <wp:effectExtent l="0" t="0" r="0" b="0"/>
             <wp:docPr id="533342482" name="Picture 4" descr="A graph of a graph&#10;&#10;AI-generated content may be incorrect."/>
@@ -499,7 +499,7 @@
           <w:noProof/>
         </w:rPr>
         <w:drawing>
-          <wp:inline distT="0" distB="0" distL="0" distR="0" wp14:anchorId="320F9C64" wp14:editId="21D0399E">
+          <wp:inline distT="0" distB="0" distL="0" distR="0" wp14:anchorId="320F9C64" wp14:editId="4211DB91">
             <wp:extent cx="5029200" cy="3583305"/>
             <wp:effectExtent l="0" t="0" r="0" b="0"/>
             <wp:docPr id="624186610" name="Picture 5" descr="A graph of a graph&#10;&#10;AI-generated content may be incorrect."/>
@@ -610,7 +610,7 @@
           <w:noProof/>
         </w:rPr>
         <w:drawing>
-          <wp:inline distT="0" distB="0" distL="0" distR="0" wp14:anchorId="0F5A3E78" wp14:editId="18020D98">
+          <wp:inline distT="0" distB="0" distL="0" distR="0" wp14:anchorId="0F5A3E78" wp14:editId="0C4EB211">
             <wp:extent cx="3054049" cy="2176010"/>
             <wp:effectExtent l="0" t="0" r="0" b="0"/>
             <wp:docPr id="411632577" name="Picture 6" descr="A graph with different colored lines&#10;&#10;AI-generated content may be incorrect."/>
@@ -871,7 +871,7 @@
           <w:noProof/>
         </w:rPr>
         <w:drawing>
-          <wp:inline distT="0" distB="0" distL="0" distR="0" wp14:anchorId="4C674832" wp14:editId="52E43640">
+          <wp:inline distT="0" distB="0" distL="0" distR="0" wp14:anchorId="4C674832" wp14:editId="66D4C9CD">
             <wp:extent cx="2925445" cy="2147202"/>
             <wp:effectExtent l="0" t="0" r="0" b="0"/>
             <wp:docPr id="393181690" name="Picture 2" descr="A graph with blue lines and dots&#10;&#10;AI-generated content may be incorrect."/>
@@ -919,7 +919,7 @@
           <w:noProof/>
         </w:rPr>
         <w:drawing>
-          <wp:inline distT="0" distB="0" distL="0" distR="0" wp14:anchorId="6F8DA438" wp14:editId="58BFD892">
+          <wp:inline distT="0" distB="0" distL="0" distR="0" wp14:anchorId="6F8DA438" wp14:editId="4C0E9772">
             <wp:extent cx="2926080" cy="2147668"/>
             <wp:effectExtent l="0" t="0" r="0" b="0"/>
             <wp:docPr id="1879879393" name="Picture 3" descr="A graph of a graph&#10;&#10;AI-generated content may be incorrect."/>
@@ -1009,7 +1009,7 @@
           <w:noProof/>
         </w:rPr>
         <w:drawing>
-          <wp:inline distT="0" distB="0" distL="0" distR="0" wp14:anchorId="1B098545" wp14:editId="3CCB27BA">
+          <wp:inline distT="0" distB="0" distL="0" distR="0" wp14:anchorId="1B098545" wp14:editId="7374347D">
             <wp:extent cx="2961762" cy="2173858"/>
             <wp:effectExtent l="0" t="0" r="0" b="0"/>
             <wp:docPr id="1365359033" name="Picture 4" descr="A graph of a graph&#10;&#10;AI-generated content may be incorrect."/>
@@ -1055,7 +1055,7 @@
           <w:noProof/>
         </w:rPr>
         <w:drawing>
-          <wp:inline distT="0" distB="0" distL="0" distR="0" wp14:anchorId="5ECB7748" wp14:editId="66D96381">
+          <wp:inline distT="0" distB="0" distL="0" distR="0" wp14:anchorId="5ECB7748" wp14:editId="25F2ECD3">
             <wp:extent cx="2962283" cy="2174240"/>
             <wp:effectExtent l="0" t="0" r="0" b="0"/>
             <wp:docPr id="1795313202" name="Picture 5" descr="A graph with a purple line&#10;&#10;AI-generated content may be incorrect."/>
@@ -1153,7 +1153,7 @@
           <w:noProof/>
         </w:rPr>
         <w:drawing>
-          <wp:inline distT="0" distB="0" distL="0" distR="0" wp14:anchorId="75F79EAF" wp14:editId="684980A7">
+          <wp:inline distT="0" distB="0" distL="0" distR="0" wp14:anchorId="75F79EAF" wp14:editId="68EB4CEC">
             <wp:extent cx="2936240" cy="2155125"/>
             <wp:effectExtent l="0" t="0" r="0" b="4445"/>
             <wp:docPr id="13964651" name="Picture 6" descr="A graph of a graph&#10;&#10;AI-generated content may be incorrect."/>
@@ -1201,7 +1201,7 @@
           <w:noProof/>
         </w:rPr>
         <w:drawing>
-          <wp:inline distT="0" distB="0" distL="0" distR="0" wp14:anchorId="62EC05A3" wp14:editId="4B467028">
+          <wp:inline distT="0" distB="0" distL="0" distR="0" wp14:anchorId="62EC05A3" wp14:editId="46C40471">
             <wp:extent cx="2934077" cy="2153538"/>
             <wp:effectExtent l="0" t="0" r="0" b="5715"/>
             <wp:docPr id="809547704" name="Picture 7" descr="A graph with a purple line&#10;&#10;AI-generated content may be incorrect."/>
@@ -1318,7 +1318,7 @@
           <w:noProof/>
         </w:rPr>
         <w:drawing>
-          <wp:inline distT="0" distB="0" distL="0" distR="0" wp14:anchorId="64F5205A" wp14:editId="110D6E20">
+          <wp:inline distT="0" distB="0" distL="0" distR="0" wp14:anchorId="64F5205A" wp14:editId="3357B4E8">
             <wp:extent cx="4623376" cy="3393440"/>
             <wp:effectExtent l="0" t="0" r="0" b="0"/>
             <wp:docPr id="244271338" name="Picture 8" descr="A graph of a graph&#10;&#10;AI-generated content may be incorrect."/>
@@ -1524,7 +1524,7 @@
           <w:noProof/>
         </w:rPr>
         <w:drawing>
-          <wp:inline distT="0" distB="0" distL="0" distR="0" wp14:anchorId="50803B92" wp14:editId="56979A75">
+          <wp:inline distT="0" distB="0" distL="0" distR="0" wp14:anchorId="50803B92" wp14:editId="26A216F6">
             <wp:extent cx="4592320" cy="3370645"/>
             <wp:effectExtent l="0" t="0" r="5080" b="0"/>
             <wp:docPr id="504824470" name="Picture 1" descr="A graph of different colored lines&#10;&#10;AI-generated content may be incorrect."/>
@@ -1591,7 +1591,7 @@
           <w:noProof/>
         </w:rPr>
         <w:drawing>
-          <wp:inline distT="0" distB="0" distL="0" distR="0" wp14:anchorId="0753BBFA" wp14:editId="02281418">
+          <wp:inline distT="0" distB="0" distL="0" distR="0" wp14:anchorId="0753BBFA" wp14:editId="79E022C0">
             <wp:extent cx="4651062" cy="3413760"/>
             <wp:effectExtent l="0" t="0" r="0" b="2540"/>
             <wp:docPr id="214995988" name="Picture 2" descr="A graph of a graph&#10;&#10;AI-generated content may be incorrect."/>
@@ -1669,7 +1669,7 @@
           <w:noProof/>
         </w:rPr>
         <w:drawing>
-          <wp:inline distT="0" distB="0" distL="0" distR="0" wp14:anchorId="1697BB58" wp14:editId="3F99964E">
+          <wp:inline distT="0" distB="0" distL="0" distR="0" wp14:anchorId="1697BB58" wp14:editId="6FC87FEA">
             <wp:extent cx="4769245" cy="3562350"/>
             <wp:effectExtent l="0" t="0" r="6350" b="0"/>
             <wp:docPr id="668447469" name="Picture 9" descr="A graph of a graph&#10;&#10;AI-generated content may be incorrect."/>
@@ -1789,7 +1789,7 @@
           <w:noProof/>
         </w:rPr>
         <w:drawing>
-          <wp:inline distT="0" distB="0" distL="0" distR="0" wp14:anchorId="3095FB6B" wp14:editId="02E25312">
+          <wp:inline distT="0" distB="0" distL="0" distR="0" wp14:anchorId="3095FB6B" wp14:editId="01388164">
             <wp:extent cx="2989969" cy="2194560"/>
             <wp:effectExtent l="0" t="0" r="0" b="2540"/>
             <wp:docPr id="1048209350" name="Picture 5" descr="A graph of a graph&#10;&#10;AI-generated content may be incorrect."/>
@@ -1878,7 +1878,7 @@
         </w:rPr>
         <w:lastRenderedPageBreak/>
         <w:drawing>
-          <wp:inline distT="0" distB="0" distL="0" distR="0" wp14:anchorId="03A29E7C" wp14:editId="041A6005">
+          <wp:inline distT="0" distB="0" distL="0" distR="0" wp14:anchorId="03A29E7C" wp14:editId="7624EA2C">
             <wp:extent cx="4809720" cy="3556635"/>
             <wp:effectExtent l="0" t="0" r="3810" b="0"/>
             <wp:docPr id="586376717" name="Picture 6" descr="A graph of a graph&#10;&#10;AI-generated content may be incorrect."/>
@@ -1958,7 +1958,7 @@
           <w:noProof/>
         </w:rPr>
         <w:drawing>
-          <wp:inline distT="0" distB="0" distL="0" distR="0" wp14:anchorId="7CEFBDAD" wp14:editId="4AB10505">
+          <wp:inline distT="0" distB="0" distL="0" distR="0" wp14:anchorId="7CEFBDAD" wp14:editId="3358F111">
             <wp:extent cx="4955670" cy="3535680"/>
             <wp:effectExtent l="0" t="0" r="0" b="0"/>
             <wp:docPr id="1010075244" name="Picture 7" descr="A graph of a graph&#10;&#10;AI-generated content may be incorrect."/>
@@ -2073,9 +2073,9 @@
         </w:rPr>
         <w:lastRenderedPageBreak/>
         <w:drawing>
-          <wp:inline distT="0" distB="0" distL="0" distR="0" wp14:anchorId="00BFBAC6" wp14:editId="7D20A927">
-            <wp:extent cx="5293360" cy="3924212"/>
-            <wp:effectExtent l="0" t="0" r="2540" b="635"/>
+          <wp:inline distT="0" distB="0" distL="0" distR="0" wp14:anchorId="00BFBAC6" wp14:editId="6C5FD41B">
+            <wp:extent cx="5122607" cy="3737168"/>
+            <wp:effectExtent l="0" t="0" r="0" b="0"/>
             <wp:docPr id="1391277071" name="Picture 8" descr="A graph of a graph&#10;&#10;AI-generated content may be incorrect."/>
             <wp:cNvGraphicFramePr>
               <a:graphicFrameLocks xmlns:a="http://schemas.openxmlformats.org/drawingml/2006/main" noChangeAspect="1"/>
@@ -2087,26 +2087,33 @@
                     <pic:cNvPr id="1391277071" name="Picture 8" descr="A graph of a graph&#10;&#10;AI-generated content may be incorrect."/>
                     <pic:cNvPicPr/>
                   </pic:nvPicPr>
-                  <pic:blipFill>
-                    <a:blip r:embed="rId26">
+                  <pic:blipFill rotWithShape="1">
+                    <a:blip r:embed="rId26" cstate="print">
                       <a:extLst>
                         <a:ext uri="{28A0092B-C50C-407E-A947-70E740481C1C}">
                           <a14:useLocalDpi xmlns:a14="http://schemas.microsoft.com/office/drawing/2010/main" val="0"/>
                         </a:ext>
                       </a:extLst>
                     </a:blip>
-                    <a:stretch>
-                      <a:fillRect/>
-                    </a:stretch>
+                    <a:srcRect l="929" t="2506"/>
+                    <a:stretch/>
                   </pic:blipFill>
-                  <pic:spPr>
+                  <pic:spPr bwMode="auto">
                     <a:xfrm>
                       <a:off x="0" y="0"/>
-                      <a:ext cx="5304209" cy="3932255"/>
+                      <a:ext cx="5139472" cy="3749472"/>
                     </a:xfrm>
                     <a:prstGeom prst="rect">
                       <a:avLst/>
                     </a:prstGeom>
+                    <a:ln>
+                      <a:noFill/>
+                    </a:ln>
+                    <a:extLst>
+                      <a:ext uri="{53640926-AAD7-44D8-BBD7-CCE9431645EC}">
+                        <a14:shadowObscured xmlns:a14="http://schemas.microsoft.com/office/drawing/2010/main"/>
+                      </a:ext>
+                    </a:extLst>
                   </pic:spPr>
                 </pic:pic>
               </a:graphicData>
@@ -2155,7 +2162,7 @@
           <w:noProof/>
         </w:rPr>
         <w:drawing>
-          <wp:inline distT="0" distB="0" distL="0" distR="0" wp14:anchorId="2C318AFE" wp14:editId="513DF21F">
+          <wp:inline distT="0" distB="0" distL="0" distR="0" wp14:anchorId="2C318AFE" wp14:editId="0A4DF940">
             <wp:extent cx="4606724" cy="3367437"/>
             <wp:effectExtent l="0" t="0" r="3810" b="0"/>
             <wp:docPr id="620035756" name="Picture 10" descr="A graph of a graph&#10;&#10;AI-generated content may be incorrect."/>
@@ -2246,7 +2253,7 @@
           <w:noProof/>
         </w:rPr>
         <w:drawing>
-          <wp:inline distT="0" distB="0" distL="0" distR="0" wp14:anchorId="228D10D0" wp14:editId="375BA10B">
+          <wp:inline distT="0" distB="0" distL="0" distR="0" wp14:anchorId="228D10D0" wp14:editId="59436A33">
             <wp:extent cx="4710896" cy="3459690"/>
             <wp:effectExtent l="0" t="0" r="1270" b="0"/>
             <wp:docPr id="2041468501" name="Picture 1" descr="A graph of a graph&#10;&#10;AI-generated content may be incorrect."/>

</xml_diff>